<commit_message>
Fix docs for CS-14560, typo.
</commit_message>
<xml_diff>
--- a/docs/3.0/CloudStack3.0QuickInstallGuide.docx
+++ b/docs/3.0/CloudStack3.0QuickInstallGuide.docx
@@ -264,7 +264,7 @@
           <w:sz w:val="20"/>
           <w:szCs w:val="20"/>
         </w:rPr>
-        <w:t>April 13, 2012</w:t>
+        <w:t>April 19, 2012</w:t>
       </w:r>
       <w:r>
         <w:rPr>
@@ -313,7 +313,7 @@
           <w:sz w:val="20"/>
           <w:szCs w:val="20"/>
         </w:rPr>
-        <w:t>5:08 PM</w:t>
+        <w:t>12:57 PM</w:t>
       </w:r>
       <w:r>
         <w:rPr>
@@ -4427,8 +4427,8 @@
       </w:r>
       <w:bookmarkEnd w:id="1"/>
     </w:p>
-    <w:p>
-      <w:bookmarkStart w:id="2" w:name="_Toc212612805"/>
+    <w:bookmarkStart w:id="2" w:name="_Toc212612805"/>
+    <w:p>
       <w:r>
         <w:rPr>
           <w:noProof/>
@@ -7747,14 +7747,14 @@
         <w:pStyle w:val="Heading1"/>
       </w:pPr>
       <w:bookmarkStart w:id="14" w:name="_Ref309120792"/>
-      <w:bookmarkStart w:id="15" w:name="_Ref308835137"/>
-      <w:bookmarkStart w:id="16" w:name="_Toc322100220"/>
+      <w:bookmarkStart w:id="15" w:name="_Toc322100220"/>
+      <w:bookmarkStart w:id="16" w:name="_Ref308835137"/>
       <w:r>
         <w:lastRenderedPageBreak/>
         <w:t>Minimum System Requirements</w:t>
       </w:r>
       <w:bookmarkEnd w:id="14"/>
-      <w:bookmarkEnd w:id="16"/>
+      <w:bookmarkEnd w:id="15"/>
     </w:p>
     <w:p>
       <w:r>
@@ -8297,7 +8297,7 @@
       </w:pPr>
       <w:bookmarkStart w:id="23" w:name="_Ref308835153"/>
       <w:bookmarkStart w:id="24" w:name="_Toc322100223"/>
-      <w:bookmarkEnd w:id="15"/>
+      <w:bookmarkEnd w:id="16"/>
       <w:r>
         <w:lastRenderedPageBreak/>
         <w:t xml:space="preserve">Management Server </w:t>
@@ -11848,6 +11848,7 @@
       <w:r>
         <w:rPr>
           <w:noProof/>
+          <w:lang w:bidi="ar-SA"/>
         </w:rPr>
         <mc:AlternateContent>
           <mc:Choice Requires="wps">
@@ -12554,12 +12555,15 @@
       </w:r>
     </w:p>
     <w:p>
+      <w:pPr>
+        <w:pStyle w:val="ListParagraph"/>
+      </w:pPr>
       <w:hyperlink r:id="rId25" w:history="1">
         <w:r>
           <w:rPr>
             <w:rStyle w:val="Hyperlink"/>
           </w:rPr>
-          <w:t>http://download.cloud.com/releases/3.0.1/XS-6.0.2/senserver-cloud-supp.tgz</w:t>
+          <w:t>http://download.cloud.com/releases/3.0.1/XS-6.0.2/xenserver-cloud-supp.tgz</w:t>
         </w:r>
       </w:hyperlink>
       <w:r>
@@ -12583,6 +12587,9 @@
       </w:r>
     </w:p>
     <w:p>
+      <w:pPr>
+        <w:pStyle w:val="ListParagraph"/>
+      </w:pPr>
       <w:hyperlink r:id="rId26" w:history="1">
         <w:r>
           <w:rPr>
@@ -12591,6 +12598,8 @@
           <w:t>http://download.cloud.com/releases/3.0/xenserver-cloud-supp.tgz</w:t>
         </w:r>
       </w:hyperlink>
+      <w:bookmarkStart w:id="45" w:name="_GoBack"/>
+      <w:bookmarkEnd w:id="45"/>
     </w:p>
     <w:p>
       <w:pPr>
@@ -12942,13 +12951,13 @@
       <w:pPr>
         <w:pStyle w:val="Heading2"/>
       </w:pPr>
-      <w:bookmarkStart w:id="45" w:name="_Ref321158248"/>
-      <w:bookmarkStart w:id="46" w:name="_Toc322100234"/>
+      <w:bookmarkStart w:id="46" w:name="_Ref321158248"/>
+      <w:bookmarkStart w:id="47" w:name="_Toc322100234"/>
       <w:r>
         <w:t>Install KVM Hypervisor on the Host</w:t>
       </w:r>
-      <w:bookmarkEnd w:id="45"/>
       <w:bookmarkEnd w:id="46"/>
+      <w:bookmarkEnd w:id="47"/>
     </w:p>
     <w:p>
       <w:r>
@@ -12999,20 +13008,20 @@
       <w:pPr>
         <w:pStyle w:val="Heading3"/>
       </w:pPr>
-      <w:bookmarkStart w:id="47" w:name="_Toc320193108"/>
-      <w:bookmarkStart w:id="48" w:name="_Ref321841706"/>
-      <w:bookmarkStart w:id="49" w:name="_Ref321841708"/>
-      <w:bookmarkStart w:id="50" w:name="_Toc322100235"/>
+      <w:bookmarkStart w:id="48" w:name="_Toc320193108"/>
+      <w:bookmarkStart w:id="49" w:name="_Ref321841706"/>
+      <w:bookmarkStart w:id="50" w:name="_Ref321841708"/>
+      <w:bookmarkStart w:id="51" w:name="_Toc322100235"/>
       <w:r>
         <w:t>Supported Operating Systems</w:t>
       </w:r>
-      <w:bookmarkEnd w:id="47"/>
+      <w:bookmarkEnd w:id="48"/>
       <w:r>
         <w:t xml:space="preserve"> for KVM</w:t>
       </w:r>
-      <w:bookmarkEnd w:id="48"/>
       <w:bookmarkEnd w:id="49"/>
       <w:bookmarkEnd w:id="50"/>
+      <w:bookmarkEnd w:id="51"/>
     </w:p>
     <w:p>
       <w:r>
@@ -13170,17 +13179,17 @@
       <w:pPr>
         <w:pStyle w:val="Heading3"/>
       </w:pPr>
-      <w:bookmarkStart w:id="51" w:name="_Ref315877852"/>
-      <w:bookmarkStart w:id="52" w:name="_Ref315877855"/>
-      <w:bookmarkStart w:id="53" w:name="_Toc320193109"/>
-      <w:bookmarkStart w:id="54" w:name="_Toc322100236"/>
+      <w:bookmarkStart w:id="52" w:name="_Ref315877852"/>
+      <w:bookmarkStart w:id="53" w:name="_Ref315877855"/>
+      <w:bookmarkStart w:id="54" w:name="_Toc320193109"/>
+      <w:bookmarkStart w:id="55" w:name="_Toc322100236"/>
       <w:r>
         <w:t>System Requirements for KVM Hosts</w:t>
       </w:r>
-      <w:bookmarkEnd w:id="51"/>
       <w:bookmarkEnd w:id="52"/>
       <w:bookmarkEnd w:id="53"/>
       <w:bookmarkEnd w:id="54"/>
+      <w:bookmarkEnd w:id="55"/>
     </w:p>
     <w:p>
       <w:pPr>
@@ -13455,13 +13464,13 @@
       <w:pPr>
         <w:pStyle w:val="Heading3"/>
       </w:pPr>
-      <w:bookmarkStart w:id="55" w:name="_Toc320193110"/>
-      <w:bookmarkStart w:id="56" w:name="_Toc322100237"/>
+      <w:bookmarkStart w:id="56" w:name="_Toc320193110"/>
+      <w:bookmarkStart w:id="57" w:name="_Toc322100237"/>
       <w:r>
         <w:t>KVM Installation Steps</w:t>
       </w:r>
-      <w:bookmarkEnd w:id="55"/>
       <w:bookmarkEnd w:id="56"/>
+      <w:bookmarkEnd w:id="57"/>
     </w:p>
     <w:p>
       <w:pPr>
@@ -13647,10 +13656,10 @@
       <w:pPr>
         <w:pStyle w:val="Heading3"/>
       </w:pPr>
-      <w:bookmarkStart w:id="57" w:name="_Toc267302498"/>
-      <w:bookmarkStart w:id="58" w:name="_Ref315877904"/>
-      <w:bookmarkStart w:id="59" w:name="_Toc320193111"/>
-      <w:bookmarkStart w:id="60" w:name="_Toc322100238"/>
+      <w:bookmarkStart w:id="58" w:name="_Toc267302498"/>
+      <w:bookmarkStart w:id="59" w:name="_Ref315877904"/>
+      <w:bookmarkStart w:id="60" w:name="_Toc320193111"/>
+      <w:bookmarkStart w:id="61" w:name="_Toc322100238"/>
       <w:r>
         <w:t>Install</w:t>
       </w:r>
@@ -13669,10 +13678,10 @@
       <w:r>
         <w:t xml:space="preserve"> on a KVM Host</w:t>
       </w:r>
-      <w:bookmarkEnd w:id="57"/>
       <w:bookmarkEnd w:id="58"/>
       <w:bookmarkEnd w:id="59"/>
       <w:bookmarkEnd w:id="60"/>
+      <w:bookmarkEnd w:id="61"/>
     </w:p>
     <w:p>
       <w:r>
@@ -13866,7 +13875,7 @@
           <w:tab w:val="left" w:pos="547"/>
         </w:tabs>
       </w:pPr>
-      <w:bookmarkStart w:id="61" w:name="_Ref290381272"/>
+      <w:bookmarkStart w:id="62" w:name="_Ref290381272"/>
       <w:r>
         <w:t xml:space="preserve"> </w:t>
       </w:r>
@@ -14060,7 +14069,7 @@
       <w:r>
         <w:t xml:space="preserve"> the file and then run the install.sh script inside it. Replace the file and directory names below with those you are using:</w:t>
       </w:r>
-      <w:bookmarkEnd w:id="61"/>
+      <w:bookmarkEnd w:id="62"/>
     </w:p>
     <w:p>
       <w:pPr>
@@ -14186,14 +14195,14 @@
         </w:tabs>
         <w:ind w:left="547"/>
       </w:pPr>
-      <w:bookmarkStart w:id="62" w:name="_Ref290381132"/>
+      <w:bookmarkStart w:id="63" w:name="_Ref290381132"/>
       <w:r>
         <w:t xml:space="preserve">(Not applicable to Ubuntu) </w:t>
       </w:r>
       <w:r>
         <w:t>When the agent installation is finished, log in to the host as root</w:t>
       </w:r>
-      <w:bookmarkEnd w:id="62"/>
+      <w:bookmarkEnd w:id="63"/>
       <w:r>
         <w:t xml:space="preserve"> and run the following commands to start essential services  (the commands might be different depending on your OS):</w:t>
       </w:r>
@@ -14954,15 +14963,15 @@
       <w:pPr>
         <w:pStyle w:val="Heading3"/>
       </w:pPr>
-      <w:bookmarkStart w:id="63" w:name="_Ref315877918"/>
-      <w:bookmarkStart w:id="64" w:name="_Toc320193112"/>
-      <w:bookmarkStart w:id="65" w:name="_Toc322100239"/>
+      <w:bookmarkStart w:id="64" w:name="_Ref315877918"/>
+      <w:bookmarkStart w:id="65" w:name="_Toc320193112"/>
+      <w:bookmarkStart w:id="66" w:name="_Toc322100239"/>
       <w:r>
         <w:t>Physical Network Configuration for KVM</w:t>
       </w:r>
-      <w:bookmarkEnd w:id="63"/>
       <w:bookmarkEnd w:id="64"/>
       <w:bookmarkEnd w:id="65"/>
+      <w:bookmarkEnd w:id="66"/>
     </w:p>
     <w:p>
       <w:r>
@@ -15046,15 +15055,15 @@
       <w:pPr>
         <w:pStyle w:val="Heading3"/>
       </w:pPr>
-      <w:bookmarkStart w:id="66" w:name="_Ref315877935"/>
-      <w:bookmarkStart w:id="67" w:name="_Toc320193113"/>
-      <w:bookmarkStart w:id="68" w:name="_Toc322100240"/>
+      <w:bookmarkStart w:id="67" w:name="_Ref315877935"/>
+      <w:bookmarkStart w:id="68" w:name="_Toc320193113"/>
+      <w:bookmarkStart w:id="69" w:name="_Toc322100240"/>
       <w:r>
         <w:t>Time Synchronization</w:t>
       </w:r>
-      <w:bookmarkEnd w:id="66"/>
       <w:bookmarkEnd w:id="67"/>
       <w:bookmarkEnd w:id="68"/>
+      <w:bookmarkEnd w:id="69"/>
     </w:p>
     <w:p>
       <w:r>
@@ -15369,8 +15378,8 @@
       <w:pPr>
         <w:pStyle w:val="Heading1"/>
       </w:pPr>
-      <w:bookmarkStart w:id="69" w:name="_Ref310956991"/>
-      <w:bookmarkStart w:id="70" w:name="_Toc322100241"/>
+      <w:bookmarkStart w:id="70" w:name="_Ref310956991"/>
+      <w:bookmarkStart w:id="71" w:name="_Toc322100241"/>
       <w:r>
         <w:lastRenderedPageBreak/>
         <w:t xml:space="preserve">Log In to the </w:t>
@@ -15381,8 +15390,8 @@
       <w:r>
         <w:t xml:space="preserve"> UI</w:t>
       </w:r>
-      <w:bookmarkEnd w:id="69"/>
       <w:bookmarkEnd w:id="70"/>
+      <w:bookmarkEnd w:id="71"/>
     </w:p>
     <w:p>
       <w:r>
@@ -15632,20 +15641,20 @@
       <w:pPr>
         <w:pStyle w:val="Heading1"/>
       </w:pPr>
-      <w:bookmarkStart w:id="71" w:name="_Ref309139872"/>
-      <w:bookmarkStart w:id="72" w:name="_Ref309139874"/>
-      <w:bookmarkStart w:id="73" w:name="_Ref309386772"/>
-      <w:bookmarkStart w:id="74" w:name="_Ref309386774"/>
-      <w:bookmarkStart w:id="75" w:name="_Ref308835182"/>
+      <w:bookmarkStart w:id="72" w:name="_Ref309139872"/>
+      <w:bookmarkStart w:id="73" w:name="_Ref309139874"/>
+      <w:bookmarkStart w:id="74" w:name="_Ref309386772"/>
+      <w:bookmarkStart w:id="75" w:name="_Ref309386774"/>
       <w:bookmarkStart w:id="76" w:name="_Toc322100242"/>
+      <w:bookmarkStart w:id="77" w:name="_Ref308835182"/>
       <w:r>
         <w:lastRenderedPageBreak/>
         <w:t>Provision Your Cloud Infrastructure</w:t>
       </w:r>
-      <w:bookmarkEnd w:id="71"/>
       <w:bookmarkEnd w:id="72"/>
       <w:bookmarkEnd w:id="73"/>
       <w:bookmarkEnd w:id="74"/>
+      <w:bookmarkEnd w:id="75"/>
       <w:bookmarkEnd w:id="76"/>
     </w:p>
     <w:p>
@@ -17168,15 +17177,15 @@
       <w:pPr>
         <w:pStyle w:val="Heading1"/>
       </w:pPr>
-      <w:bookmarkStart w:id="77" w:name="_Ref309123350"/>
-      <w:bookmarkStart w:id="78" w:name="_Toc322100243"/>
+      <w:bookmarkStart w:id="78" w:name="_Ref309123350"/>
+      <w:bookmarkStart w:id="79" w:name="_Toc322100243"/>
       <w:r>
         <w:lastRenderedPageBreak/>
         <w:t>Add a Zone</w:t>
       </w:r>
-      <w:bookmarkEnd w:id="75"/>
       <w:bookmarkEnd w:id="77"/>
       <w:bookmarkEnd w:id="78"/>
+      <w:bookmarkEnd w:id="79"/>
     </w:p>
     <w:p>
       <w:r>
@@ -17231,13 +17240,13 @@
       <w:pPr>
         <w:pStyle w:val="Heading2"/>
       </w:pPr>
-      <w:bookmarkStart w:id="79" w:name="_Ref309122724"/>
-      <w:bookmarkStart w:id="80" w:name="_Toc322100244"/>
+      <w:bookmarkStart w:id="80" w:name="_Ref309122724"/>
+      <w:bookmarkStart w:id="81" w:name="_Toc322100244"/>
       <w:r>
         <w:t>About Zones</w:t>
       </w:r>
-      <w:bookmarkEnd w:id="79"/>
       <w:bookmarkEnd w:id="80"/>
+      <w:bookmarkEnd w:id="81"/>
     </w:p>
     <w:p>
       <w:r>
@@ -17957,12 +17966,12 @@
       <w:pPr>
         <w:pStyle w:val="Heading2"/>
       </w:pPr>
-      <w:bookmarkStart w:id="81" w:name="_Toc322100245"/>
+      <w:bookmarkStart w:id="82" w:name="_Toc322100245"/>
       <w:r>
         <w:lastRenderedPageBreak/>
         <w:t>Adding a Zone</w:t>
       </w:r>
-      <w:bookmarkEnd w:id="81"/>
+      <w:bookmarkEnd w:id="82"/>
     </w:p>
     <w:p>
       <w:r>
@@ -18289,26 +18298,26 @@
       <w:pPr>
         <w:pStyle w:val="Heading1"/>
       </w:pPr>
-      <w:bookmarkStart w:id="82" w:name="_Ref309387003"/>
-      <w:bookmarkStart w:id="83" w:name="_Toc322100246"/>
+      <w:bookmarkStart w:id="83" w:name="_Ref309387003"/>
+      <w:bookmarkStart w:id="84" w:name="_Toc322100246"/>
       <w:r>
         <w:lastRenderedPageBreak/>
         <w:t>Add a Pod</w:t>
       </w:r>
-      <w:bookmarkEnd w:id="82"/>
       <w:bookmarkEnd w:id="83"/>
+      <w:bookmarkEnd w:id="84"/>
     </w:p>
     <w:p>
       <w:pPr>
         <w:pStyle w:val="Heading2"/>
       </w:pPr>
-      <w:bookmarkStart w:id="84" w:name="_Ref309122747"/>
-      <w:bookmarkStart w:id="85" w:name="_Toc322100247"/>
+      <w:bookmarkStart w:id="85" w:name="_Ref309122747"/>
+      <w:bookmarkStart w:id="86" w:name="_Toc322100247"/>
       <w:r>
         <w:t>About Pods</w:t>
       </w:r>
-      <w:bookmarkEnd w:id="84"/>
       <w:bookmarkEnd w:id="85"/>
+      <w:bookmarkEnd w:id="86"/>
     </w:p>
     <w:p>
       <w:r>
@@ -18816,11 +18825,11 @@
       <w:pPr>
         <w:pStyle w:val="Heading2"/>
       </w:pPr>
-      <w:bookmarkStart w:id="86" w:name="_Toc322100248"/>
+      <w:bookmarkStart w:id="87" w:name="_Toc322100248"/>
       <w:r>
         <w:t>Adding a Pod</w:t>
       </w:r>
-      <w:bookmarkEnd w:id="86"/>
+      <w:bookmarkEnd w:id="87"/>
     </w:p>
     <w:p>
       <w:r>
@@ -19103,8 +19112,8 @@
       <w:pPr>
         <w:pStyle w:val="Heading1"/>
       </w:pPr>
-      <w:bookmarkStart w:id="87" w:name="_Ref308835223"/>
-      <w:bookmarkStart w:id="88" w:name="_Toc322100249"/>
+      <w:bookmarkStart w:id="88" w:name="_Ref308835223"/>
+      <w:bookmarkStart w:id="89" w:name="_Toc322100249"/>
       <w:r>
         <w:lastRenderedPageBreak/>
         <w:t>Add</w:t>
@@ -19115,8 +19124,8 @@
       <w:r>
         <w:t xml:space="preserve"> Cluster</w:t>
       </w:r>
-      <w:bookmarkEnd w:id="87"/>
       <w:bookmarkEnd w:id="88"/>
+      <w:bookmarkEnd w:id="89"/>
     </w:p>
     <w:p>
       <w:r>
@@ -19176,15 +19185,15 @@
       <w:pPr>
         <w:pStyle w:val="Heading2"/>
       </w:pPr>
-      <w:bookmarkStart w:id="89" w:name="_Ref309122766"/>
-      <w:bookmarkStart w:id="90" w:name="_Ref309122769"/>
-      <w:bookmarkStart w:id="91" w:name="_Toc322100250"/>
+      <w:bookmarkStart w:id="90" w:name="_Ref309122766"/>
+      <w:bookmarkStart w:id="91" w:name="_Ref309122769"/>
+      <w:bookmarkStart w:id="92" w:name="_Toc322100250"/>
       <w:r>
         <w:t>About Clusters</w:t>
       </w:r>
-      <w:bookmarkEnd w:id="89"/>
       <w:bookmarkEnd w:id="90"/>
       <w:bookmarkEnd w:id="91"/>
+      <w:bookmarkEnd w:id="92"/>
     </w:p>
     <w:p>
       <w:r>
@@ -19562,15 +19571,15 @@
       <w:pPr>
         <w:pStyle w:val="Heading2"/>
       </w:pPr>
-      <w:bookmarkStart w:id="92" w:name="_Ref321158562"/>
-      <w:bookmarkStart w:id="93" w:name="_Ref321158564"/>
-      <w:bookmarkStart w:id="94" w:name="_Toc322100251"/>
+      <w:bookmarkStart w:id="93" w:name="_Ref321158562"/>
+      <w:bookmarkStart w:id="94" w:name="_Ref321158564"/>
+      <w:bookmarkStart w:id="95" w:name="_Toc322100251"/>
       <w:r>
         <w:t>Add a Cluster</w:t>
       </w:r>
-      <w:bookmarkEnd w:id="92"/>
       <w:bookmarkEnd w:id="93"/>
       <w:bookmarkEnd w:id="94"/>
+      <w:bookmarkEnd w:id="95"/>
     </w:p>
     <w:p>
       <w:r>
@@ -19678,8 +19687,8 @@
       <w:pPr>
         <w:pStyle w:val="Heading1"/>
       </w:pPr>
-      <w:bookmarkStart w:id="95" w:name="_Ref308835226"/>
-      <w:bookmarkStart w:id="96" w:name="_Toc322100252"/>
+      <w:bookmarkStart w:id="96" w:name="_Ref308835226"/>
+      <w:bookmarkStart w:id="97" w:name="_Toc322100252"/>
       <w:r>
         <w:lastRenderedPageBreak/>
         <w:t>A</w:t>
@@ -19693,8 +19702,8 @@
       <w:r>
         <w:t>Host</w:t>
       </w:r>
-      <w:bookmarkEnd w:id="95"/>
       <w:bookmarkEnd w:id="96"/>
+      <w:bookmarkEnd w:id="97"/>
     </w:p>
     <w:p>
       <w:r>
@@ -19775,13 +19784,13 @@
       <w:pPr>
         <w:pStyle w:val="Heading2"/>
       </w:pPr>
-      <w:bookmarkStart w:id="97" w:name="_Ref309122676"/>
-      <w:bookmarkStart w:id="98" w:name="_Toc322100253"/>
+      <w:bookmarkStart w:id="98" w:name="_Ref309122676"/>
+      <w:bookmarkStart w:id="99" w:name="_Toc322100253"/>
       <w:r>
         <w:t>About Hosts</w:t>
       </w:r>
-      <w:bookmarkEnd w:id="97"/>
       <w:bookmarkEnd w:id="98"/>
+      <w:bookmarkEnd w:id="99"/>
     </w:p>
     <w:p>
       <w:r>
@@ -19927,7 +19936,7 @@
       <w:pPr>
         <w:pStyle w:val="Heading2"/>
       </w:pPr>
-      <w:bookmarkStart w:id="99" w:name="_Toc322100254"/>
+      <w:bookmarkStart w:id="100" w:name="_Toc322100254"/>
       <w:r>
         <w:t>Add</w:t>
       </w:r>
@@ -19940,7 +19949,7 @@
       <w:r>
         <w:t xml:space="preserve"> to CloudStack</w:t>
       </w:r>
-      <w:bookmarkEnd w:id="99"/>
+      <w:bookmarkEnd w:id="100"/>
     </w:p>
     <w:p>
       <w:r>
@@ -20177,8 +20186,8 @@
       <w:pPr>
         <w:pStyle w:val="Heading1"/>
       </w:pPr>
-      <w:bookmarkStart w:id="100" w:name="_Ref308835252"/>
-      <w:bookmarkStart w:id="101" w:name="_Toc322100255"/>
+      <w:bookmarkStart w:id="101" w:name="_Ref308835252"/>
+      <w:bookmarkStart w:id="102" w:name="_Toc322100255"/>
       <w:r>
         <w:lastRenderedPageBreak/>
         <w:t xml:space="preserve">Add </w:t>
@@ -20189,8 +20198,8 @@
       <w:r>
         <w:t>Storage</w:t>
       </w:r>
-      <w:bookmarkEnd w:id="100"/>
       <w:bookmarkEnd w:id="101"/>
+      <w:bookmarkEnd w:id="102"/>
     </w:p>
     <w:p>
       <w:r>
@@ -20245,18 +20254,18 @@
       <w:pPr>
         <w:pStyle w:val="Heading2"/>
       </w:pPr>
-      <w:bookmarkStart w:id="102" w:name="_Ref309134492"/>
-      <w:bookmarkStart w:id="103" w:name="_Ref309134494"/>
-      <w:bookmarkStart w:id="104" w:name="_Toc322100256"/>
+      <w:bookmarkStart w:id="103" w:name="_Ref309134492"/>
+      <w:bookmarkStart w:id="104" w:name="_Ref309134494"/>
+      <w:bookmarkStart w:id="105" w:name="_Toc322100256"/>
       <w:r>
         <w:t xml:space="preserve">About Primary </w:t>
       </w:r>
       <w:r>
         <w:t>Storage</w:t>
       </w:r>
-      <w:bookmarkEnd w:id="102"/>
       <w:bookmarkEnd w:id="103"/>
       <w:bookmarkEnd w:id="104"/>
+      <w:bookmarkEnd w:id="105"/>
     </w:p>
     <w:p>
       <w:r>
@@ -20282,14 +20291,14 @@
       <w:pPr>
         <w:pStyle w:val="Heading2"/>
       </w:pPr>
-      <w:bookmarkStart w:id="105" w:name="_Toc322100257"/>
+      <w:bookmarkStart w:id="106" w:name="_Toc322100257"/>
       <w:r>
         <w:t>Adding</w:t>
       </w:r>
       <w:r>
         <w:t xml:space="preserve"> Primary Storage</w:t>
       </w:r>
-      <w:bookmarkEnd w:id="105"/>
+      <w:bookmarkEnd w:id="106"/>
     </w:p>
     <w:p>
       <w:r>
@@ -20594,14 +20603,14 @@
       <w:pPr>
         <w:pStyle w:val="Heading1"/>
       </w:pPr>
-      <w:bookmarkStart w:id="106" w:name="_Ref310808612"/>
-      <w:bookmarkStart w:id="107" w:name="_Toc322100258"/>
+      <w:bookmarkStart w:id="107" w:name="_Ref310808612"/>
+      <w:bookmarkStart w:id="108" w:name="_Toc322100258"/>
       <w:r>
         <w:lastRenderedPageBreak/>
         <w:t>Add Secondary Storage</w:t>
       </w:r>
-      <w:bookmarkEnd w:id="106"/>
       <w:bookmarkEnd w:id="107"/>
+      <w:bookmarkEnd w:id="108"/>
     </w:p>
     <w:p>
       <w:r>
@@ -20656,15 +20665,15 @@
       <w:pPr>
         <w:pStyle w:val="Heading2"/>
       </w:pPr>
-      <w:bookmarkStart w:id="108" w:name="_Ref313879430"/>
-      <w:bookmarkStart w:id="109" w:name="_Ref313879433"/>
-      <w:bookmarkStart w:id="110" w:name="_Toc322100259"/>
+      <w:bookmarkStart w:id="109" w:name="_Ref313879430"/>
+      <w:bookmarkStart w:id="110" w:name="_Ref313879433"/>
+      <w:bookmarkStart w:id="111" w:name="_Toc322100259"/>
       <w:r>
         <w:t>About Secondary Storage</w:t>
       </w:r>
-      <w:bookmarkEnd w:id="108"/>
       <w:bookmarkEnd w:id="109"/>
       <w:bookmarkEnd w:id="110"/>
+      <w:bookmarkEnd w:id="111"/>
     </w:p>
     <w:p>
       <w:r>
@@ -20716,14 +20725,14 @@
       <w:pPr>
         <w:pStyle w:val="Heading2"/>
       </w:pPr>
-      <w:bookmarkStart w:id="111" w:name="_Toc322100260"/>
+      <w:bookmarkStart w:id="112" w:name="_Toc322100260"/>
       <w:r>
         <w:t>Adding</w:t>
       </w:r>
       <w:r>
         <w:t xml:space="preserve"> Secondary Storage</w:t>
       </w:r>
-      <w:bookmarkEnd w:id="111"/>
+      <w:bookmarkEnd w:id="112"/>
     </w:p>
     <w:p>
       <w:r>
@@ -21039,14 +21048,14 @@
       <w:pPr>
         <w:pStyle w:val="Heading1"/>
       </w:pPr>
-      <w:bookmarkStart w:id="112" w:name="_Ref308835264"/>
-      <w:bookmarkStart w:id="113" w:name="_Toc322100261"/>
+      <w:bookmarkStart w:id="113" w:name="_Ref308835264"/>
+      <w:bookmarkStart w:id="114" w:name="_Toc322100261"/>
       <w:r>
         <w:lastRenderedPageBreak/>
         <w:t>Initialization and Testing</w:t>
       </w:r>
-      <w:bookmarkEnd w:id="112"/>
       <w:bookmarkEnd w:id="113"/>
+      <w:bookmarkEnd w:id="114"/>
     </w:p>
     <w:p>
       <w:r>
@@ -21347,12 +21356,7 @@
         <w:t>In data disk offering, i</w:t>
       </w:r>
       <w:r>
-        <w:t>f desired, add a</w:t>
-      </w:r>
-      <w:bookmarkStart w:id="114" w:name="_GoBack"/>
-      <w:bookmarkEnd w:id="114"/>
-      <w:r>
-        <w:t xml:space="preserve">nother data disk. </w:t>
+        <w:t xml:space="preserve">f desired, add another data disk. </w:t>
       </w:r>
       <w:r>
         <w:t xml:space="preserve">This is a second volume that will be available to but not mounted in the guest.  For example, in Linux on </w:t>
@@ -21921,7 +21925,7 @@
         <w:color w:val="595959" w:themeColor="text1" w:themeTint="A6"/>
         <w:sz w:val="20"/>
       </w:rPr>
-      <w:t>40</w:t>
+      <w:t>22</w:t>
     </w:r>
     <w:r>
       <w:rPr>
@@ -21980,7 +21984,7 @@
         <w:color w:val="595959" w:themeColor="text1" w:themeTint="A6"/>
         <w:sz w:val="20"/>
       </w:rPr>
-      <w:t>April 13, 2012</w:t>
+      <w:t>April 19, 2012</w:t>
     </w:r>
     <w:r>
       <w:rPr>
@@ -22145,7 +22149,7 @@
         <w:color w:val="595959" w:themeColor="text1" w:themeTint="A6"/>
         <w:sz w:val="20"/>
       </w:rPr>
-      <w:t>April 13, 2012</w:t>
+      <w:t>April 19, 2012</w:t>
     </w:r>
     <w:r>
       <w:rPr>
@@ -22203,7 +22207,7 @@
         <w:color w:val="595959" w:themeColor="text1" w:themeTint="A6"/>
         <w:sz w:val="20"/>
       </w:rPr>
-      <w:t>39</w:t>
+      <w:t>21</w:t>
     </w:r>
     <w:r>
       <w:rPr>
@@ -28252,7 +28256,7 @@
 </file>
 
 <file path=customXml/itemProps1.xml><?xml version="1.0" encoding="utf-8"?>
-<ds:datastoreItem xmlns:ds="http://schemas.openxmlformats.org/officeDocument/2006/customXml" ds:itemID="{7D37E39B-5970-4FDC-8924-EEC542680365}">
+<ds:datastoreItem xmlns:ds="http://schemas.openxmlformats.org/officeDocument/2006/customXml" ds:itemID="{4FFF63D4-66FE-46BB-A9FE-C17EC08ECFB7}">
   <ds:schemaRefs>
     <ds:schemaRef ds:uri="http://schemas.openxmlformats.org/officeDocument/2006/bibliography"/>
   </ds:schemaRefs>

</xml_diff>